<commit_message>
adicionado a função extra do reboque
</commit_message>
<xml_diff>
--- a/Documentação/documentação 1.01.docx
+++ b/Documentação/documentação 1.01.docx
@@ -214,6 +214,33 @@
           <w:szCs w:val="28"/>
         </w:rPr>
         <w:t>Para auxilio na administração do dia a dia da oficina o sistema imitirá todos os serviços efetuados no dia.</w:t>
+      </w:r>
+    </w:p>
+    <w:p>
+      <w:pPr>
+        <w:rPr>
+          <w:rFonts w:ascii="Times New Roman" w:hAnsi="Times New Roman" w:cs="Times New Roman"/>
+          <w:sz w:val="28"/>
+          <w:szCs w:val="28"/>
+        </w:rPr>
+      </w:pPr>
+      <w:r>
+        <w:rPr>
+          <w:rFonts w:ascii="Times New Roman" w:hAnsi="Times New Roman" w:cs="Times New Roman"/>
+          <w:sz w:val="28"/>
+          <w:szCs w:val="28"/>
+        </w:rPr>
+        <w:t>Extra: reboque o site contara com um serviço de reboque para clientes cadastrados que funcionara da seguinte forma o cliente irá informa seu local e a oficina disponibilizara um reboque que irá levar o cliente para a oficina</w:t>
+      </w:r>
+      <w:bookmarkStart w:id="0" w:name="_GoBack"/>
+      <w:bookmarkEnd w:id="0"/>
+      <w:r>
+        <w:rPr>
+          <w:rFonts w:ascii="Times New Roman" w:hAnsi="Times New Roman" w:cs="Times New Roman"/>
+          <w:sz w:val="28"/>
+          <w:szCs w:val="28"/>
+        </w:rPr>
+        <w:t xml:space="preserve"> ou casa.</w:t>
       </w:r>
     </w:p>
     <w:p>
@@ -722,6 +749,7 @@
           <w:sz w:val="28"/>
           <w:szCs w:val="28"/>
         </w:rPr>
+        <w:lastRenderedPageBreak/>
         <w:t>Endereço;</w:t>
       </w:r>
     </w:p>
@@ -838,7 +866,6 @@
           <w:sz w:val="28"/>
           <w:szCs w:val="28"/>
         </w:rPr>
-        <w:lastRenderedPageBreak/>
         <w:t>Calendário: Página onde estará disposto todos os dias da semana.</w:t>
       </w:r>
     </w:p>
@@ -910,8 +937,6 @@
           <w:szCs w:val="28"/>
         </w:rPr>
       </w:pPr>
-      <w:bookmarkStart w:id="0" w:name="_GoBack"/>
-      <w:bookmarkEnd w:id="0"/>
       <w:r>
         <w:rPr>
           <w:rFonts w:ascii="Times New Roman" w:hAnsi="Times New Roman" w:cs="Times New Roman"/>
@@ -926,15 +951,7 @@
           <w:sz w:val="28"/>
           <w:szCs w:val="28"/>
         </w:rPr>
-        <w:t xml:space="preserve"> do agendamento</w:t>
-      </w:r>
-      <w:r>
-        <w:rPr>
-          <w:rFonts w:ascii="Times New Roman" w:hAnsi="Times New Roman" w:cs="Times New Roman"/>
-          <w:sz w:val="28"/>
-          <w:szCs w:val="28"/>
-        </w:rPr>
-        <w:t xml:space="preserve">: pagina que conterá os dados mais importantes do agendamento do cliente e o mesmo recebera </w:t>
+        <w:t xml:space="preserve"> do agendamento: pagina que conterá os dados mais importantes do agendamento do cliente e o mesmo recebera </w:t>
       </w:r>
       <w:proofErr w:type="gramStart"/>
       <w:r>

</xml_diff>